<commit_message>
Finished random walk and rolling dice
</commit_message>
<xml_diff>
--- a/SRD.docx
+++ b/SRD.docx
@@ -222,7 +222,6 @@
             <w:tcW w:w="9625" w:type="dxa"/>
           </w:tcPr>
           <w:p>
-            <w:bookmarkStart w:id="0" w:name="_GoBack"/>
             <w:r>
               <w:rPr>
                 <w:noProof/>
@@ -269,7 +268,102 @@
                 </wp:inline>
               </w:drawing>
             </w:r>
-            <w:bookmarkEnd w:id="0"/>
+          </w:p>
+          <w:p>
+            <w:r>
+              <w:rPr>
+                <w:noProof/>
+              </w:rPr>
+              <w:lastRenderedPageBreak/>
+              <w:drawing>
+                <wp:inline distT="0" distB="0" distL="0" distR="0">
+                  <wp:extent cx="3429000" cy="3505370"/>
+                  <wp:effectExtent l="0" t="0" r="0" b="0"/>
+                  <wp:docPr id="1" name="Picture 1"/>
+                  <wp:cNvGraphicFramePr>
+                    <a:graphicFrameLocks xmlns:a="http://schemas.openxmlformats.org/drawingml/2006/main" noChangeAspect="1"/>
+                  </wp:cNvGraphicFramePr>
+                  <a:graphic xmlns:a="http://schemas.openxmlformats.org/drawingml/2006/main">
+                    <a:graphicData uri="http://schemas.openxmlformats.org/drawingml/2006/picture">
+                      <pic:pic xmlns:pic="http://schemas.openxmlformats.org/drawingml/2006/picture">
+                        <pic:nvPicPr>
+                          <pic:cNvPr id="1" name="squarescode.png"/>
+                          <pic:cNvPicPr/>
+                        </pic:nvPicPr>
+                        <pic:blipFill>
+                          <a:blip r:embed="rId9">
+                            <a:extLst>
+                              <a:ext uri="{28A0092B-C50C-407E-A947-70E740481C1C}">
+                                <a14:useLocalDpi xmlns:a14="http://schemas.microsoft.com/office/drawing/2010/main" val="0"/>
+                              </a:ext>
+                            </a:extLst>
+                          </a:blip>
+                          <a:stretch>
+                            <a:fillRect/>
+                          </a:stretch>
+                        </pic:blipFill>
+                        <pic:spPr>
+                          <a:xfrm>
+                            <a:off x="0" y="0"/>
+                            <a:ext cx="3449648" cy="3526478"/>
+                          </a:xfrm>
+                          <a:prstGeom prst="rect">
+                            <a:avLst/>
+                          </a:prstGeom>
+                        </pic:spPr>
+                      </pic:pic>
+                    </a:graphicData>
+                  </a:graphic>
+                </wp:inline>
+              </w:drawing>
+            </w:r>
+            <w:r>
+              <w:rPr>
+                <w:noProof/>
+              </w:rPr>
+              <w:lastRenderedPageBreak/>
+              <w:drawing>
+                <wp:inline distT="0" distB="0" distL="0" distR="0">
+                  <wp:extent cx="3971925" cy="2616732"/>
+                  <wp:effectExtent l="0" t="0" r="0" b="0"/>
+                  <wp:docPr id="2" name="Picture 2"/>
+                  <wp:cNvGraphicFramePr>
+                    <a:graphicFrameLocks xmlns:a="http://schemas.openxmlformats.org/drawingml/2006/main" noChangeAspect="1"/>
+                  </wp:cNvGraphicFramePr>
+                  <a:graphic xmlns:a="http://schemas.openxmlformats.org/drawingml/2006/main">
+                    <a:graphicData uri="http://schemas.openxmlformats.org/drawingml/2006/picture">
+                      <pic:pic xmlns:pic="http://schemas.openxmlformats.org/drawingml/2006/picture">
+                        <pic:nvPicPr>
+                          <pic:cNvPr id="2" name="squaresoutput.png"/>
+                          <pic:cNvPicPr/>
+                        </pic:nvPicPr>
+                        <pic:blipFill>
+                          <a:blip r:embed="rId10">
+                            <a:extLst>
+                              <a:ext uri="{28A0092B-C50C-407E-A947-70E740481C1C}">
+                                <a14:useLocalDpi xmlns:a14="http://schemas.microsoft.com/office/drawing/2010/main" val="0"/>
+                              </a:ext>
+                            </a:extLst>
+                          </a:blip>
+                          <a:stretch>
+                            <a:fillRect/>
+                          </a:stretch>
+                        </pic:blipFill>
+                        <pic:spPr>
+                          <a:xfrm>
+                            <a:off x="0" y="0"/>
+                            <a:ext cx="4019323" cy="2647958"/>
+                          </a:xfrm>
+                          <a:prstGeom prst="rect">
+                            <a:avLst/>
+                          </a:prstGeom>
+                        </pic:spPr>
+                      </pic:pic>
+                    </a:graphicData>
+                  </a:graphic>
+                </wp:inline>
+              </w:drawing>
+            </w:r>
           </w:p>
         </w:tc>
       </w:tr>
@@ -284,12 +378,10 @@
               <w:t>Requirement 3:</w:t>
             </w:r>
             <w:r>
-              <w:t xml:space="preserve"> Create a ship that fires bullets</w:t>
-            </w:r>
-          </w:p>
-          <w:p>
-            <w:r>
-              <w:t>Each Step has their own folder where the step is added to the project. In Alien_invasion.py there is a description of each requirement and how it was implemented.</w:t>
+              <w:t xml:space="preserve"> </w:t>
+            </w:r>
+            <w:r>
+              <w:t>Create Random walks.</w:t>
             </w:r>
           </w:p>
           <w:p>
@@ -297,11 +389,11 @@
               <w:pStyle w:val="ListParagraph"/>
               <w:numPr>
                 <w:ilvl w:val="0"/>
-                <w:numId w:val="4"/>
+                <w:numId w:val="12"/>
               </w:numPr>
             </w:pPr>
             <w:r>
-              <w:t>Add the ship image</w:t>
+              <w:t>It needs to choose a random direction</w:t>
             </w:r>
           </w:p>
           <w:p>
@@ -309,11 +401,11 @@
               <w:pStyle w:val="ListParagraph"/>
               <w:numPr>
                 <w:ilvl w:val="0"/>
-                <w:numId w:val="4"/>
+                <w:numId w:val="12"/>
               </w:numPr>
             </w:pPr>
             <w:r>
-              <w:t>Refactor to use a controller model</w:t>
+              <w:t>Styled</w:t>
             </w:r>
           </w:p>
           <w:p>
@@ -321,11 +413,11 @@
               <w:pStyle w:val="ListParagraph"/>
               <w:numPr>
                 <w:ilvl w:val="0"/>
-                <w:numId w:val="7"/>
+                <w:numId w:val="12"/>
               </w:numPr>
             </w:pPr>
             <w:r>
-              <w:t>Refactored things were left as comments.</w:t>
+              <w:t>Start and end points.</w:t>
             </w:r>
           </w:p>
           <w:p>
@@ -333,24 +425,17 @@
               <w:pStyle w:val="ListParagraph"/>
               <w:numPr>
                 <w:ilvl w:val="0"/>
-                <w:numId w:val="4"/>
+                <w:numId w:val="12"/>
               </w:numPr>
             </w:pPr>
             <w:r>
-              <w:t>Piloting the ship</w:t>
+              <w:t>Make multiple walks.</w:t>
             </w:r>
           </w:p>
           <w:p>
             <w:pPr>
               <w:pStyle w:val="ListParagraph"/>
-              <w:numPr>
-                <w:ilvl w:val="0"/>
-                <w:numId w:val="4"/>
-              </w:numPr>
             </w:pPr>
-            <w:r>
-              <w:t>Shooting</w:t>
-            </w:r>
           </w:p>
         </w:tc>
         <w:tc>
@@ -368,8 +453,215 @@
                 <w:noProof/>
               </w:rPr>
               <w:drawing>
-                <wp:inline distT="0" distB="0" distL="0" distR="0" wp14:anchorId="70E6EA20" wp14:editId="65B0AE95">
-                  <wp:extent cx="5486400" cy="2371725"/>
+                <wp:inline distT="0" distB="0" distL="0" distR="0">
+                  <wp:extent cx="4219575" cy="3956878"/>
+                  <wp:effectExtent l="0" t="0" r="0" b="5715"/>
+                  <wp:docPr id="17" name="Picture 17"/>
+                  <wp:cNvGraphicFramePr>
+                    <a:graphicFrameLocks xmlns:a="http://schemas.openxmlformats.org/drawingml/2006/main" noChangeAspect="1"/>
+                  </wp:cNvGraphicFramePr>
+                  <a:graphic xmlns:a="http://schemas.openxmlformats.org/drawingml/2006/main">
+                    <a:graphicData uri="http://schemas.openxmlformats.org/drawingml/2006/picture">
+                      <pic:pic xmlns:pic="http://schemas.openxmlformats.org/drawingml/2006/picture">
+                        <pic:nvPicPr>
+                          <pic:cNvPr id="17" name="randomwalk.png"/>
+                          <pic:cNvPicPr/>
+                        </pic:nvPicPr>
+                        <pic:blipFill>
+                          <a:blip r:embed="rId11">
+                            <a:extLst>
+                              <a:ext uri="{28A0092B-C50C-407E-A947-70E740481C1C}">
+                                <a14:useLocalDpi xmlns:a14="http://schemas.microsoft.com/office/drawing/2010/main" val="0"/>
+                              </a:ext>
+                            </a:extLst>
+                          </a:blip>
+                          <a:stretch>
+                            <a:fillRect/>
+                          </a:stretch>
+                        </pic:blipFill>
+                        <pic:spPr>
+                          <a:xfrm>
+                            <a:off x="0" y="0"/>
+                            <a:ext cx="4232662" cy="3969151"/>
+                          </a:xfrm>
+                          <a:prstGeom prst="rect">
+                            <a:avLst/>
+                          </a:prstGeom>
+                        </pic:spPr>
+                      </pic:pic>
+                    </a:graphicData>
+                  </a:graphic>
+                </wp:inline>
+              </w:drawing>
+            </w:r>
+          </w:p>
+          <w:p>
+            <w:pPr>
+              <w:rPr>
+                <w:noProof/>
+              </w:rPr>
+            </w:pPr>
+            <w:r>
+              <w:rPr>
+                <w:noProof/>
+              </w:rPr>
+              <w:lastRenderedPageBreak/>
+              <w:drawing>
+                <wp:inline distT="0" distB="0" distL="0" distR="0">
+                  <wp:extent cx="4924425" cy="2943636"/>
+                  <wp:effectExtent l="0" t="0" r="0" b="9525"/>
+                  <wp:docPr id="18" name="Picture 18"/>
+                  <wp:cNvGraphicFramePr>
+                    <a:graphicFrameLocks xmlns:a="http://schemas.openxmlformats.org/drawingml/2006/main" noChangeAspect="1"/>
+                  </wp:cNvGraphicFramePr>
+                  <a:graphic xmlns:a="http://schemas.openxmlformats.org/drawingml/2006/main">
+                    <a:graphicData uri="http://schemas.openxmlformats.org/drawingml/2006/picture">
+                      <pic:pic xmlns:pic="http://schemas.openxmlformats.org/drawingml/2006/picture">
+                        <pic:nvPicPr>
+                          <pic:cNvPr id="18" name="randomwalkout.png"/>
+                          <pic:cNvPicPr/>
+                        </pic:nvPicPr>
+                        <pic:blipFill>
+                          <a:blip r:embed="rId12">
+                            <a:extLst>
+                              <a:ext uri="{28A0092B-C50C-407E-A947-70E740481C1C}">
+                                <a14:useLocalDpi xmlns:a14="http://schemas.microsoft.com/office/drawing/2010/main" val="0"/>
+                              </a:ext>
+                            </a:extLst>
+                          </a:blip>
+                          <a:stretch>
+                            <a:fillRect/>
+                          </a:stretch>
+                        </pic:blipFill>
+                        <pic:spPr>
+                          <a:xfrm>
+                            <a:off x="0" y="0"/>
+                            <a:ext cx="4964907" cy="2967834"/>
+                          </a:xfrm>
+                          <a:prstGeom prst="rect">
+                            <a:avLst/>
+                          </a:prstGeom>
+                        </pic:spPr>
+                      </pic:pic>
+                    </a:graphicData>
+                  </a:graphic>
+                </wp:inline>
+              </w:drawing>
+            </w:r>
+          </w:p>
+          <w:p>
+            <w:pPr>
+              <w:rPr>
+                <w:noProof/>
+              </w:rPr>
+            </w:pPr>
+            <w:r>
+              <w:rPr>
+                <w:noProof/>
+              </w:rPr>
+              <w:drawing>
+                <wp:inline distT="0" distB="0" distL="0" distR="0">
+                  <wp:extent cx="2343477" cy="371527"/>
+                  <wp:effectExtent l="0" t="0" r="0" b="9525"/>
+                  <wp:docPr id="19" name="Picture 19"/>
+                  <wp:cNvGraphicFramePr>
+                    <a:graphicFrameLocks xmlns:a="http://schemas.openxmlformats.org/drawingml/2006/main" noChangeAspect="1"/>
+                  </wp:cNvGraphicFramePr>
+                  <a:graphic xmlns:a="http://schemas.openxmlformats.org/drawingml/2006/main">
+                    <a:graphicData uri="http://schemas.openxmlformats.org/drawingml/2006/picture">
+                      <pic:pic xmlns:pic="http://schemas.openxmlformats.org/drawingml/2006/picture">
+                        <pic:nvPicPr>
+                          <pic:cNvPr id="19" name="anotherwalk.png"/>
+                          <pic:cNvPicPr/>
+                        </pic:nvPicPr>
+                        <pic:blipFill>
+                          <a:blip r:embed="rId13">
+                            <a:extLst>
+                              <a:ext uri="{28A0092B-C50C-407E-A947-70E740481C1C}">
+                                <a14:useLocalDpi xmlns:a14="http://schemas.microsoft.com/office/drawing/2010/main" val="0"/>
+                              </a:ext>
+                            </a:extLst>
+                          </a:blip>
+                          <a:stretch>
+                            <a:fillRect/>
+                          </a:stretch>
+                        </pic:blipFill>
+                        <pic:spPr>
+                          <a:xfrm>
+                            <a:off x="0" y="0"/>
+                            <a:ext cx="2343477" cy="371527"/>
+                          </a:xfrm>
+                          <a:prstGeom prst="rect">
+                            <a:avLst/>
+                          </a:prstGeom>
+                        </pic:spPr>
+                      </pic:pic>
+                    </a:graphicData>
+                  </a:graphic>
+                </wp:inline>
+              </w:drawing>
+            </w:r>
+          </w:p>
+        </w:tc>
+      </w:tr>
+    </w:tbl>
+    <w:p/>
+    <w:p/>
+    <w:tbl>
+      <w:tblPr>
+        <w:tblStyle w:val="TableGrid"/>
+        <w:tblW w:w="0" w:type="auto"/>
+        <w:tblLook w:val="04A0" w:firstRow="1" w:lastRow="0" w:firstColumn="1" w:lastColumn="0" w:noHBand="0" w:noVBand="1"/>
+      </w:tblPr>
+      <w:tblGrid>
+        <w:gridCol w:w="4033"/>
+        <w:gridCol w:w="8917"/>
+      </w:tblGrid>
+      <w:tr>
+        <w:tc>
+          <w:tcPr>
+            <w:tcW w:w="6475" w:type="dxa"/>
+          </w:tcPr>
+          <w:p>
+            <w:r>
+              <w:lastRenderedPageBreak/>
+              <w:t xml:space="preserve">Requirement 4: </w:t>
+            </w:r>
+            <w:r>
+              <w:t>Expand Environment</w:t>
+            </w:r>
+          </w:p>
+          <w:p>
+            <w:pPr>
+              <w:pStyle w:val="ListParagraph"/>
+              <w:numPr>
+                <w:ilvl w:val="0"/>
+                <w:numId w:val="13"/>
+              </w:numPr>
+            </w:pPr>
+            <w:r>
+              <w:t xml:space="preserve">Install </w:t>
+            </w:r>
+            <w:proofErr w:type="spellStart"/>
+            <w:r>
+              <w:t>plotly</w:t>
+            </w:r>
+            <w:proofErr w:type="spellEnd"/>
+          </w:p>
+        </w:tc>
+        <w:tc>
+          <w:tcPr>
+            <w:tcW w:w="6475" w:type="dxa"/>
+          </w:tcPr>
+          <w:p>
+            <w:bookmarkStart w:id="0" w:name="_GoBack"/>
+            <w:r>
+              <w:rPr>
+                <w:noProof/>
+              </w:rPr>
+              <w:drawing>
+                <wp:inline distT="0" distB="0" distL="0" distR="0">
+                  <wp:extent cx="5525271" cy="2010056"/>
                   <wp:effectExtent l="0" t="0" r="0" b="9525"/>
                   <wp:docPr id="3" name="Picture 3"/>
                   <wp:cNvGraphicFramePr>
@@ -379,425 +671,8 @@
                     <a:graphicData uri="http://schemas.openxmlformats.org/drawingml/2006/picture">
                       <pic:pic xmlns:pic="http://schemas.openxmlformats.org/drawingml/2006/picture">
                         <pic:nvPicPr>
-                          <pic:cNvPr id="0" name="Picture 3"/>
-                          <pic:cNvPicPr>
-                            <a:picLocks noChangeAspect="1" noChangeArrowheads="1"/>
-                          </pic:cNvPicPr>
-                        </pic:nvPicPr>
-                        <pic:blipFill>
-                          <a:blip r:embed="rId9">
-                            <a:extLst>
-                              <a:ext uri="{28A0092B-C50C-407E-A947-70E740481C1C}">
-                                <a14:useLocalDpi xmlns:a14="http://schemas.microsoft.com/office/drawing/2010/main" val="0"/>
-                              </a:ext>
-                            </a:extLst>
-                          </a:blip>
-                          <a:srcRect/>
-                          <a:stretch>
-                            <a:fillRect/>
-                          </a:stretch>
-                        </pic:blipFill>
-                        <pic:spPr bwMode="auto">
-                          <a:xfrm>
-                            <a:off x="0" y="0"/>
-                            <a:ext cx="5486400" cy="2371725"/>
-                          </a:xfrm>
-                          <a:prstGeom prst="rect">
-                            <a:avLst/>
-                          </a:prstGeom>
-                          <a:noFill/>
-                          <a:ln>
-                            <a:noFill/>
-                          </a:ln>
-                        </pic:spPr>
-                      </pic:pic>
-                    </a:graphicData>
-                  </a:graphic>
-                </wp:inline>
-              </w:drawing>
-            </w:r>
-          </w:p>
-          <w:p>
-            <w:pPr>
-              <w:rPr>
-                <w:noProof/>
-              </w:rPr>
-            </w:pPr>
-          </w:p>
-          <w:p>
-            <w:pPr>
-              <w:rPr>
-                <w:noProof/>
-              </w:rPr>
-            </w:pPr>
-            <w:r>
-              <w:rPr>
-                <w:noProof/>
-              </w:rPr>
-              <w:drawing>
-                <wp:inline distT="0" distB="0" distL="0" distR="0">
-                  <wp:extent cx="5905500" cy="2162175"/>
-                  <wp:effectExtent l="0" t="0" r="0" b="9525"/>
-                  <wp:docPr id="4" name="Picture 4"/>
-                  <wp:cNvGraphicFramePr>
-                    <a:graphicFrameLocks xmlns:a="http://schemas.openxmlformats.org/drawingml/2006/main" noChangeAspect="1"/>
-                  </wp:cNvGraphicFramePr>
-                  <a:graphic xmlns:a="http://schemas.openxmlformats.org/drawingml/2006/main">
-                    <a:graphicData uri="http://schemas.openxmlformats.org/drawingml/2006/picture">
-                      <pic:pic xmlns:pic="http://schemas.openxmlformats.org/drawingml/2006/picture">
-                        <pic:nvPicPr>
-                          <pic:cNvPr id="0" name="Picture 4"/>
-                          <pic:cNvPicPr>
-                            <a:picLocks noChangeAspect="1" noChangeArrowheads="1"/>
-                          </pic:cNvPicPr>
-                        </pic:nvPicPr>
-                        <pic:blipFill>
-                          <a:blip r:embed="rId10">
-                            <a:extLst>
-                              <a:ext uri="{28A0092B-C50C-407E-A947-70E740481C1C}">
-                                <a14:useLocalDpi xmlns:a14="http://schemas.microsoft.com/office/drawing/2010/main" val="0"/>
-                              </a:ext>
-                            </a:extLst>
-                          </a:blip>
-                          <a:srcRect/>
-                          <a:stretch>
-                            <a:fillRect/>
-                          </a:stretch>
-                        </pic:blipFill>
-                        <pic:spPr bwMode="auto">
-                          <a:xfrm>
-                            <a:off x="0" y="0"/>
-                            <a:ext cx="5905500" cy="2162175"/>
-                          </a:xfrm>
-                          <a:prstGeom prst="rect">
-                            <a:avLst/>
-                          </a:prstGeom>
-                          <a:noFill/>
-                          <a:ln>
-                            <a:noFill/>
-                          </a:ln>
-                        </pic:spPr>
-                      </pic:pic>
-                    </a:graphicData>
-                  </a:graphic>
-                </wp:inline>
-              </w:drawing>
-            </w:r>
-          </w:p>
-          <w:p>
-            <w:pPr>
-              <w:rPr>
-                <w:noProof/>
-              </w:rPr>
-            </w:pPr>
-          </w:p>
-          <w:p>
-            <w:pPr>
-              <w:rPr>
-                <w:noProof/>
-              </w:rPr>
-            </w:pPr>
-            <w:r>
-              <w:rPr>
-                <w:noProof/>
-              </w:rPr>
-              <w:lastRenderedPageBreak/>
-              <w:drawing>
-                <wp:inline distT="0" distB="0" distL="0" distR="0">
-                  <wp:extent cx="5981700" cy="2362200"/>
-                  <wp:effectExtent l="0" t="0" r="0" b="0"/>
-                  <wp:docPr id="5" name="Picture 5"/>
-                  <wp:cNvGraphicFramePr>
-                    <a:graphicFrameLocks xmlns:a="http://schemas.openxmlformats.org/drawingml/2006/main" noChangeAspect="1"/>
-                  </wp:cNvGraphicFramePr>
-                  <a:graphic xmlns:a="http://schemas.openxmlformats.org/drawingml/2006/main">
-                    <a:graphicData uri="http://schemas.openxmlformats.org/drawingml/2006/picture">
-                      <pic:pic xmlns:pic="http://schemas.openxmlformats.org/drawingml/2006/picture">
-                        <pic:nvPicPr>
-                          <pic:cNvPr id="0" name="Picture 5"/>
-                          <pic:cNvPicPr>
-                            <a:picLocks noChangeAspect="1" noChangeArrowheads="1"/>
-                          </pic:cNvPicPr>
-                        </pic:nvPicPr>
-                        <pic:blipFill>
-                          <a:blip r:embed="rId11">
-                            <a:extLst>
-                              <a:ext uri="{28A0092B-C50C-407E-A947-70E740481C1C}">
-                                <a14:useLocalDpi xmlns:a14="http://schemas.microsoft.com/office/drawing/2010/main" val="0"/>
-                              </a:ext>
-                            </a:extLst>
-                          </a:blip>
-                          <a:srcRect/>
-                          <a:stretch>
-                            <a:fillRect/>
-                          </a:stretch>
-                        </pic:blipFill>
-                        <pic:spPr bwMode="auto">
-                          <a:xfrm>
-                            <a:off x="0" y="0"/>
-                            <a:ext cx="5981700" cy="2362200"/>
-                          </a:xfrm>
-                          <a:prstGeom prst="rect">
-                            <a:avLst/>
-                          </a:prstGeom>
-                          <a:noFill/>
-                          <a:ln>
-                            <a:noFill/>
-                          </a:ln>
-                        </pic:spPr>
-                      </pic:pic>
-                    </a:graphicData>
-                  </a:graphic>
-                </wp:inline>
-              </w:drawing>
-            </w:r>
-          </w:p>
-          <w:p>
-            <w:pPr>
-              <w:rPr>
-                <w:noProof/>
-              </w:rPr>
-            </w:pPr>
-          </w:p>
-          <w:p>
-            <w:pPr>
-              <w:rPr>
-                <w:noProof/>
-              </w:rPr>
-            </w:pPr>
-            <w:r>
-              <w:rPr>
-                <w:noProof/>
-              </w:rPr>
-              <w:drawing>
-                <wp:inline distT="0" distB="0" distL="0" distR="0">
-                  <wp:extent cx="5838825" cy="1638300"/>
-                  <wp:effectExtent l="0" t="0" r="9525" b="0"/>
-                  <wp:docPr id="6" name="Picture 6"/>
-                  <wp:cNvGraphicFramePr>
-                    <a:graphicFrameLocks xmlns:a="http://schemas.openxmlformats.org/drawingml/2006/main" noChangeAspect="1"/>
-                  </wp:cNvGraphicFramePr>
-                  <a:graphic xmlns:a="http://schemas.openxmlformats.org/drawingml/2006/main">
-                    <a:graphicData uri="http://schemas.openxmlformats.org/drawingml/2006/picture">
-                      <pic:pic xmlns:pic="http://schemas.openxmlformats.org/drawingml/2006/picture">
-                        <pic:nvPicPr>
-                          <pic:cNvPr id="0" name="Picture 6"/>
-                          <pic:cNvPicPr>
-                            <a:picLocks noChangeAspect="1" noChangeArrowheads="1"/>
-                          </pic:cNvPicPr>
-                        </pic:nvPicPr>
-                        <pic:blipFill>
-                          <a:blip r:embed="rId12">
-                            <a:extLst>
-                              <a:ext uri="{28A0092B-C50C-407E-A947-70E740481C1C}">
-                                <a14:useLocalDpi xmlns:a14="http://schemas.microsoft.com/office/drawing/2010/main" val="0"/>
-                              </a:ext>
-                            </a:extLst>
-                          </a:blip>
-                          <a:srcRect/>
-                          <a:stretch>
-                            <a:fillRect/>
-                          </a:stretch>
-                        </pic:blipFill>
-                        <pic:spPr bwMode="auto">
-                          <a:xfrm>
-                            <a:off x="0" y="0"/>
-                            <a:ext cx="5838825" cy="1638300"/>
-                          </a:xfrm>
-                          <a:prstGeom prst="rect">
-                            <a:avLst/>
-                          </a:prstGeom>
-                          <a:noFill/>
-                          <a:ln>
-                            <a:noFill/>
-                          </a:ln>
-                        </pic:spPr>
-                      </pic:pic>
-                    </a:graphicData>
-                  </a:graphic>
-                </wp:inline>
-              </w:drawing>
-            </w:r>
-          </w:p>
-        </w:tc>
-      </w:tr>
-    </w:tbl>
-    <w:p/>
-    <w:p/>
-    <w:p/>
-    <w:p/>
-    <w:p/>
-    <w:p/>
-    <w:tbl>
-      <w:tblPr>
-        <w:tblStyle w:val="TableGrid"/>
-        <w:tblW w:w="0" w:type="auto"/>
-        <w:tblLook w:val="04A0" w:firstRow="1" w:lastRow="0" w:firstColumn="1" w:lastColumn="0" w:noHBand="0" w:noVBand="1"/>
-      </w:tblPr>
-      <w:tblGrid>
-        <w:gridCol w:w="3554"/>
-        <w:gridCol w:w="9396"/>
-      </w:tblGrid>
-      <w:tr>
-        <w:tc>
-          <w:tcPr>
-            <w:tcW w:w="6475" w:type="dxa"/>
-          </w:tcPr>
-          <w:p>
-            <w:r>
-              <w:lastRenderedPageBreak/>
-              <w:t>Requirement 4: Create the Aliens</w:t>
-            </w:r>
-          </w:p>
-          <w:p>
-            <w:pPr>
-              <w:pStyle w:val="ListParagraph"/>
-              <w:numPr>
-                <w:ilvl w:val="0"/>
-                <w:numId w:val="5"/>
-              </w:numPr>
-            </w:pPr>
-            <w:r>
-              <w:t>Create the first alien.</w:t>
-            </w:r>
-          </w:p>
-          <w:p>
-            <w:pPr>
-              <w:pStyle w:val="ListParagraph"/>
-              <w:numPr>
-                <w:ilvl w:val="0"/>
-                <w:numId w:val="6"/>
-              </w:numPr>
-            </w:pPr>
-            <w:r>
-              <w:t>Here I also trimmed bloat from the previous req.</w:t>
-            </w:r>
-          </w:p>
-          <w:p>
-            <w:pPr>
-              <w:pStyle w:val="ListParagraph"/>
-              <w:numPr>
-                <w:ilvl w:val="0"/>
-                <w:numId w:val="5"/>
-              </w:numPr>
-            </w:pPr>
-            <w:r>
-              <w:t>Make the fleet.</w:t>
-            </w:r>
-          </w:p>
-          <w:p>
-            <w:pPr>
-              <w:pStyle w:val="ListParagraph"/>
-              <w:numPr>
-                <w:ilvl w:val="0"/>
-                <w:numId w:val="5"/>
-              </w:numPr>
-            </w:pPr>
-            <w:r>
-              <w:t>Make the fleet move.</w:t>
-            </w:r>
-          </w:p>
-          <w:p>
-            <w:pPr>
-              <w:pStyle w:val="ListParagraph"/>
-              <w:numPr>
-                <w:ilvl w:val="0"/>
-                <w:numId w:val="5"/>
-              </w:numPr>
-            </w:pPr>
-            <w:r>
-              <w:t>Create collision with the bullets.</w:t>
-            </w:r>
-          </w:p>
-        </w:tc>
-        <w:tc>
-          <w:tcPr>
-            <w:tcW w:w="6475" w:type="dxa"/>
-          </w:tcPr>
-          <w:p>
-            <w:r>
-              <w:rPr>
-                <w:noProof/>
-              </w:rPr>
-              <w:drawing>
-                <wp:inline distT="0" distB="0" distL="0" distR="0" wp14:anchorId="544A4CEA" wp14:editId="4175972E">
-                  <wp:extent cx="5753100" cy="1038225"/>
-                  <wp:effectExtent l="0" t="0" r="0" b="9525"/>
-                  <wp:docPr id="7" name="Picture 7"/>
-                  <wp:cNvGraphicFramePr>
-                    <a:graphicFrameLocks xmlns:a="http://schemas.openxmlformats.org/drawingml/2006/main" noChangeAspect="1"/>
-                  </wp:cNvGraphicFramePr>
-                  <a:graphic xmlns:a="http://schemas.openxmlformats.org/drawingml/2006/main">
-                    <a:graphicData uri="http://schemas.openxmlformats.org/drawingml/2006/picture">
-                      <pic:pic xmlns:pic="http://schemas.openxmlformats.org/drawingml/2006/picture">
-                        <pic:nvPicPr>
-                          <pic:cNvPr id="0" name="Picture 7"/>
-                          <pic:cNvPicPr>
-                            <a:picLocks noChangeAspect="1" noChangeArrowheads="1"/>
-                          </pic:cNvPicPr>
-                        </pic:nvPicPr>
-                        <pic:blipFill>
-                          <a:blip r:embed="rId13">
-                            <a:extLst>
-                              <a:ext uri="{28A0092B-C50C-407E-A947-70E740481C1C}">
-                                <a14:useLocalDpi xmlns:a14="http://schemas.microsoft.com/office/drawing/2010/main" val="0"/>
-                              </a:ext>
-                            </a:extLst>
-                          </a:blip>
-                          <a:srcRect/>
-                          <a:stretch>
-                            <a:fillRect/>
-                          </a:stretch>
-                        </pic:blipFill>
-                        <pic:spPr bwMode="auto">
-                          <a:xfrm>
-                            <a:off x="0" y="0"/>
-                            <a:ext cx="5753100" cy="1038225"/>
-                          </a:xfrm>
-                          <a:prstGeom prst="rect">
-                            <a:avLst/>
-                          </a:prstGeom>
-                          <a:noFill/>
-                          <a:ln>
-                            <a:noFill/>
-                          </a:ln>
-                        </pic:spPr>
-                      </pic:pic>
-                    </a:graphicData>
-                  </a:graphic>
-                </wp:inline>
-              </w:drawing>
-            </w:r>
-          </w:p>
-          <w:p/>
-          <w:p>
-            <w:pPr>
-              <w:rPr>
-                <w:noProof/>
-              </w:rPr>
-            </w:pPr>
-          </w:p>
-          <w:p>
-            <w:r>
-              <w:rPr>
-                <w:noProof/>
-              </w:rPr>
-              <w:drawing>
-                <wp:inline distT="0" distB="0" distL="0" distR="0">
-                  <wp:extent cx="5819775" cy="2219325"/>
-                  <wp:effectExtent l="0" t="0" r="9525" b="9525"/>
-                  <wp:docPr id="8" name="Picture 8"/>
-                  <wp:cNvGraphicFramePr>
-                    <a:graphicFrameLocks xmlns:a="http://schemas.openxmlformats.org/drawingml/2006/main" noChangeAspect="1"/>
-                  </wp:cNvGraphicFramePr>
-                  <a:graphic xmlns:a="http://schemas.openxmlformats.org/drawingml/2006/main">
-                    <a:graphicData uri="http://schemas.openxmlformats.org/drawingml/2006/picture">
-                      <pic:pic xmlns:pic="http://schemas.openxmlformats.org/drawingml/2006/picture">
-                        <pic:nvPicPr>
-                          <pic:cNvPr id="0" name="Picture 8"/>
-                          <pic:cNvPicPr>
-                            <a:picLocks noChangeAspect="1" noChangeArrowheads="1"/>
-                          </pic:cNvPicPr>
+                          <pic:cNvPr id="3" name="installplotly.png"/>
+                          <pic:cNvPicPr/>
                         </pic:nvPicPr>
                         <pic:blipFill>
                           <a:blip r:embed="rId14">
@@ -807,23 +682,18 @@
                               </a:ext>
                             </a:extLst>
                           </a:blip>
-                          <a:srcRect/>
                           <a:stretch>
                             <a:fillRect/>
                           </a:stretch>
                         </pic:blipFill>
-                        <pic:spPr bwMode="auto">
+                        <pic:spPr>
                           <a:xfrm>
                             <a:off x="0" y="0"/>
-                            <a:ext cx="5819775" cy="2219325"/>
+                            <a:ext cx="5525271" cy="2010056"/>
                           </a:xfrm>
                           <a:prstGeom prst="rect">
                             <a:avLst/>
                           </a:prstGeom>
-                          <a:noFill/>
-                          <a:ln>
-                            <a:noFill/>
-                          </a:ln>
                         </pic:spPr>
                       </pic:pic>
                     </a:graphicData>
@@ -831,120 +701,21 @@
                 </wp:inline>
               </w:drawing>
             </w:r>
+            <w:bookmarkEnd w:id="0"/>
           </w:p>
           <w:p/>
           <w:p>
-            <w:r>
+            <w:pPr>
               <w:rPr>
                 <w:noProof/>
               </w:rPr>
-              <w:lastRenderedPageBreak/>
-              <w:drawing>
-                <wp:inline distT="0" distB="0" distL="0" distR="0">
-                  <wp:extent cx="5781675" cy="2457450"/>
-                  <wp:effectExtent l="0" t="0" r="9525" b="0"/>
-                  <wp:docPr id="9" name="Picture 9"/>
-                  <wp:cNvGraphicFramePr>
-                    <a:graphicFrameLocks xmlns:a="http://schemas.openxmlformats.org/drawingml/2006/main" noChangeAspect="1"/>
-                  </wp:cNvGraphicFramePr>
-                  <a:graphic xmlns:a="http://schemas.openxmlformats.org/drawingml/2006/main">
-                    <a:graphicData uri="http://schemas.openxmlformats.org/drawingml/2006/picture">
-                      <pic:pic xmlns:pic="http://schemas.openxmlformats.org/drawingml/2006/picture">
-                        <pic:nvPicPr>
-                          <pic:cNvPr id="0" name="Picture 9"/>
-                          <pic:cNvPicPr>
-                            <a:picLocks noChangeAspect="1" noChangeArrowheads="1"/>
-                          </pic:cNvPicPr>
-                        </pic:nvPicPr>
-                        <pic:blipFill>
-                          <a:blip r:embed="rId15">
-                            <a:extLst>
-                              <a:ext uri="{28A0092B-C50C-407E-A947-70E740481C1C}">
-                                <a14:useLocalDpi xmlns:a14="http://schemas.microsoft.com/office/drawing/2010/main" val="0"/>
-                              </a:ext>
-                            </a:extLst>
-                          </a:blip>
-                          <a:srcRect/>
-                          <a:stretch>
-                            <a:fillRect/>
-                          </a:stretch>
-                        </pic:blipFill>
-                        <pic:spPr bwMode="auto">
-                          <a:xfrm>
-                            <a:off x="0" y="0"/>
-                            <a:ext cx="5781675" cy="2457450"/>
-                          </a:xfrm>
-                          <a:prstGeom prst="rect">
-                            <a:avLst/>
-                          </a:prstGeom>
-                          <a:noFill/>
-                          <a:ln>
-                            <a:noFill/>
-                          </a:ln>
-                        </pic:spPr>
-                      </pic:pic>
-                    </a:graphicData>
-                  </a:graphic>
-                </wp:inline>
-              </w:drawing>
-            </w:r>
+            </w:pPr>
           </w:p>
           <w:p/>
-          <w:p>
-            <w:r>
-              <w:rPr>
-                <w:noProof/>
-              </w:rPr>
-              <w:drawing>
-                <wp:inline distT="0" distB="0" distL="0" distR="0">
-                  <wp:extent cx="5829300" cy="2295525"/>
-                  <wp:effectExtent l="0" t="0" r="0" b="9525"/>
-                  <wp:docPr id="10" name="Picture 10"/>
-                  <wp:cNvGraphicFramePr>
-                    <a:graphicFrameLocks xmlns:a="http://schemas.openxmlformats.org/drawingml/2006/main" noChangeAspect="1"/>
-                  </wp:cNvGraphicFramePr>
-                  <a:graphic xmlns:a="http://schemas.openxmlformats.org/drawingml/2006/main">
-                    <a:graphicData uri="http://schemas.openxmlformats.org/drawingml/2006/picture">
-                      <pic:pic xmlns:pic="http://schemas.openxmlformats.org/drawingml/2006/picture">
-                        <pic:nvPicPr>
-                          <pic:cNvPr id="0" name="Picture 10"/>
-                          <pic:cNvPicPr>
-                            <a:picLocks noChangeAspect="1" noChangeArrowheads="1"/>
-                          </pic:cNvPicPr>
-                        </pic:nvPicPr>
-                        <pic:blipFill>
-                          <a:blip r:embed="rId16">
-                            <a:extLst>
-                              <a:ext uri="{28A0092B-C50C-407E-A947-70E740481C1C}">
-                                <a14:useLocalDpi xmlns:a14="http://schemas.microsoft.com/office/drawing/2010/main" val="0"/>
-                              </a:ext>
-                            </a:extLst>
-                          </a:blip>
-                          <a:srcRect/>
-                          <a:stretch>
-                            <a:fillRect/>
-                          </a:stretch>
-                        </pic:blipFill>
-                        <pic:spPr bwMode="auto">
-                          <a:xfrm>
-                            <a:off x="0" y="0"/>
-                            <a:ext cx="5829300" cy="2295525"/>
-                          </a:xfrm>
-                          <a:prstGeom prst="rect">
-                            <a:avLst/>
-                          </a:prstGeom>
-                          <a:noFill/>
-                          <a:ln>
-                            <a:noFill/>
-                          </a:ln>
-                        </pic:spPr>
-                      </pic:pic>
-                    </a:graphicData>
-                  </a:graphic>
-                </wp:inline>
-              </w:drawing>
-            </w:r>
-          </w:p>
+          <w:p/>
+          <w:p/>
+          <w:p/>
+          <w:p/>
         </w:tc>
       </w:tr>
       <w:tr>
@@ -954,7 +725,6 @@
           </w:tcPr>
           <w:p>
             <w:r>
-              <w:lastRenderedPageBreak/>
               <w:t>Requirement 5: Ending the game</w:t>
             </w:r>
           </w:p>
@@ -1010,7 +780,7 @@
                           </pic:cNvPicPr>
                         </pic:nvPicPr>
                         <pic:blipFill>
-                          <a:blip r:embed="rId17">
+                          <a:blip r:embed="rId15">
                             <a:extLst>
                               <a:ext uri="{28A0092B-C50C-407E-A947-70E740481C1C}">
                                 <a14:useLocalDpi xmlns:a14="http://schemas.microsoft.com/office/drawing/2010/main" val="0"/>
@@ -1051,6 +821,7 @@
           </w:tcPr>
           <w:p>
             <w:r>
+              <w:lastRenderedPageBreak/>
               <w:t>Requirement 6: Score</w:t>
             </w:r>
           </w:p>
@@ -1159,7 +930,7 @@
                           </pic:cNvPicPr>
                         </pic:nvPicPr>
                         <pic:blipFill>
-                          <a:blip r:embed="rId18">
+                          <a:blip r:embed="rId16">
                             <a:extLst>
                               <a:ext uri="{28A0092B-C50C-407E-A947-70E740481C1C}">
                                 <a14:useLocalDpi xmlns:a14="http://schemas.microsoft.com/office/drawing/2010/main" val="0"/>
@@ -1226,7 +997,7 @@
                           </pic:cNvPicPr>
                         </pic:nvPicPr>
                         <pic:blipFill>
-                          <a:blip r:embed="rId19">
+                          <a:blip r:embed="rId17">
                             <a:extLst>
                               <a:ext uri="{28A0092B-C50C-407E-A947-70E740481C1C}">
                                 <a14:useLocalDpi xmlns:a14="http://schemas.microsoft.com/office/drawing/2010/main" val="0"/>
@@ -1285,7 +1056,7 @@
                     </pic:cNvPicPr>
                   </pic:nvPicPr>
                   <pic:blipFill>
-                    <a:blip r:embed="rId20">
+                    <a:blip r:embed="rId18">
                       <a:extLst>
                         <a:ext uri="{28A0092B-C50C-407E-A947-70E740481C1C}">
                           <a14:useLocalDpi xmlns:a14="http://schemas.microsoft.com/office/drawing/2010/main" val="0"/>
@@ -1325,7 +1096,7 @@
       </w:r>
     </w:p>
     <w:sectPr>
-      <w:headerReference w:type="default" r:id="rId21"/>
+      <w:headerReference w:type="default" r:id="rId19"/>
       <w:pgSz w:w="15840" w:h="12240" w:orient="landscape"/>
       <w:pgMar w:top="1440" w:right="1440" w:bottom="1440" w:left="1440" w:header="720" w:footer="720" w:gutter="0"/>
       <w:cols w:space="720"/>
@@ -2218,6 +1989,184 @@
     </w:lvl>
   </w:abstractNum>
   <w:abstractNum w:abstractNumId="8" w15:restartNumberingAfterBreak="0">
+    <w:nsid w:val="56A373A6"/>
+    <w:multiLevelType w:val="hybridMultilevel"/>
+    <w:tmpl w:val="792E651A"/>
+    <w:lvl w:ilvl="0" w:tplc="0409000F">
+      <w:start w:val="1"/>
+      <w:numFmt w:val="decimal"/>
+      <w:lvlText w:val="%1."/>
+      <w:lvlJc w:val="left"/>
+      <w:pPr>
+        <w:ind w:left="720" w:hanging="360"/>
+      </w:pPr>
+      <w:rPr>
+        <w:rFonts w:hint="default"/>
+      </w:rPr>
+    </w:lvl>
+    <w:lvl w:ilvl="1" w:tplc="04090019" w:tentative="1">
+      <w:start w:val="1"/>
+      <w:numFmt w:val="lowerLetter"/>
+      <w:lvlText w:val="%2."/>
+      <w:lvlJc w:val="left"/>
+      <w:pPr>
+        <w:ind w:left="1440" w:hanging="360"/>
+      </w:pPr>
+    </w:lvl>
+    <w:lvl w:ilvl="2" w:tplc="0409001B" w:tentative="1">
+      <w:start w:val="1"/>
+      <w:numFmt w:val="lowerRoman"/>
+      <w:lvlText w:val="%3."/>
+      <w:lvlJc w:val="right"/>
+      <w:pPr>
+        <w:ind w:left="2160" w:hanging="180"/>
+      </w:pPr>
+    </w:lvl>
+    <w:lvl w:ilvl="3" w:tplc="0409000F" w:tentative="1">
+      <w:start w:val="1"/>
+      <w:numFmt w:val="decimal"/>
+      <w:lvlText w:val="%4."/>
+      <w:lvlJc w:val="left"/>
+      <w:pPr>
+        <w:ind w:left="2880" w:hanging="360"/>
+      </w:pPr>
+    </w:lvl>
+    <w:lvl w:ilvl="4" w:tplc="04090019" w:tentative="1">
+      <w:start w:val="1"/>
+      <w:numFmt w:val="lowerLetter"/>
+      <w:lvlText w:val="%5."/>
+      <w:lvlJc w:val="left"/>
+      <w:pPr>
+        <w:ind w:left="3600" w:hanging="360"/>
+      </w:pPr>
+    </w:lvl>
+    <w:lvl w:ilvl="5" w:tplc="0409001B" w:tentative="1">
+      <w:start w:val="1"/>
+      <w:numFmt w:val="lowerRoman"/>
+      <w:lvlText w:val="%6."/>
+      <w:lvlJc w:val="right"/>
+      <w:pPr>
+        <w:ind w:left="4320" w:hanging="180"/>
+      </w:pPr>
+    </w:lvl>
+    <w:lvl w:ilvl="6" w:tplc="0409000F" w:tentative="1">
+      <w:start w:val="1"/>
+      <w:numFmt w:val="decimal"/>
+      <w:lvlText w:val="%7."/>
+      <w:lvlJc w:val="left"/>
+      <w:pPr>
+        <w:ind w:left="5040" w:hanging="360"/>
+      </w:pPr>
+    </w:lvl>
+    <w:lvl w:ilvl="7" w:tplc="04090019" w:tentative="1">
+      <w:start w:val="1"/>
+      <w:numFmt w:val="lowerLetter"/>
+      <w:lvlText w:val="%8."/>
+      <w:lvlJc w:val="left"/>
+      <w:pPr>
+        <w:ind w:left="5760" w:hanging="360"/>
+      </w:pPr>
+    </w:lvl>
+    <w:lvl w:ilvl="8" w:tplc="0409001B" w:tentative="1">
+      <w:start w:val="1"/>
+      <w:numFmt w:val="lowerRoman"/>
+      <w:lvlText w:val="%9."/>
+      <w:lvlJc w:val="right"/>
+      <w:pPr>
+        <w:ind w:left="6480" w:hanging="180"/>
+      </w:pPr>
+    </w:lvl>
+  </w:abstractNum>
+  <w:abstractNum w:abstractNumId="9" w15:restartNumberingAfterBreak="0">
+    <w:nsid w:val="647060B5"/>
+    <w:multiLevelType w:val="hybridMultilevel"/>
+    <w:tmpl w:val="A580BDA4"/>
+    <w:lvl w:ilvl="0" w:tplc="0409000F">
+      <w:start w:val="1"/>
+      <w:numFmt w:val="decimal"/>
+      <w:lvlText w:val="%1."/>
+      <w:lvlJc w:val="left"/>
+      <w:pPr>
+        <w:ind w:left="720" w:hanging="360"/>
+      </w:pPr>
+      <w:rPr>
+        <w:rFonts w:hint="default"/>
+      </w:rPr>
+    </w:lvl>
+    <w:lvl w:ilvl="1" w:tplc="04090019" w:tentative="1">
+      <w:start w:val="1"/>
+      <w:numFmt w:val="lowerLetter"/>
+      <w:lvlText w:val="%2."/>
+      <w:lvlJc w:val="left"/>
+      <w:pPr>
+        <w:ind w:left="1440" w:hanging="360"/>
+      </w:pPr>
+    </w:lvl>
+    <w:lvl w:ilvl="2" w:tplc="0409001B" w:tentative="1">
+      <w:start w:val="1"/>
+      <w:numFmt w:val="lowerRoman"/>
+      <w:lvlText w:val="%3."/>
+      <w:lvlJc w:val="right"/>
+      <w:pPr>
+        <w:ind w:left="2160" w:hanging="180"/>
+      </w:pPr>
+    </w:lvl>
+    <w:lvl w:ilvl="3" w:tplc="0409000F" w:tentative="1">
+      <w:start w:val="1"/>
+      <w:numFmt w:val="decimal"/>
+      <w:lvlText w:val="%4."/>
+      <w:lvlJc w:val="left"/>
+      <w:pPr>
+        <w:ind w:left="2880" w:hanging="360"/>
+      </w:pPr>
+    </w:lvl>
+    <w:lvl w:ilvl="4" w:tplc="04090019" w:tentative="1">
+      <w:start w:val="1"/>
+      <w:numFmt w:val="lowerLetter"/>
+      <w:lvlText w:val="%5."/>
+      <w:lvlJc w:val="left"/>
+      <w:pPr>
+        <w:ind w:left="3600" w:hanging="360"/>
+      </w:pPr>
+    </w:lvl>
+    <w:lvl w:ilvl="5" w:tplc="0409001B" w:tentative="1">
+      <w:start w:val="1"/>
+      <w:numFmt w:val="lowerRoman"/>
+      <w:lvlText w:val="%6."/>
+      <w:lvlJc w:val="right"/>
+      <w:pPr>
+        <w:ind w:left="4320" w:hanging="180"/>
+      </w:pPr>
+    </w:lvl>
+    <w:lvl w:ilvl="6" w:tplc="0409000F" w:tentative="1">
+      <w:start w:val="1"/>
+      <w:numFmt w:val="decimal"/>
+      <w:lvlText w:val="%7."/>
+      <w:lvlJc w:val="left"/>
+      <w:pPr>
+        <w:ind w:left="5040" w:hanging="360"/>
+      </w:pPr>
+    </w:lvl>
+    <w:lvl w:ilvl="7" w:tplc="04090019" w:tentative="1">
+      <w:start w:val="1"/>
+      <w:numFmt w:val="lowerLetter"/>
+      <w:lvlText w:val="%8."/>
+      <w:lvlJc w:val="left"/>
+      <w:pPr>
+        <w:ind w:left="5760" w:hanging="360"/>
+      </w:pPr>
+    </w:lvl>
+    <w:lvl w:ilvl="8" w:tplc="0409001B" w:tentative="1">
+      <w:start w:val="1"/>
+      <w:numFmt w:val="lowerRoman"/>
+      <w:lvlText w:val="%9."/>
+      <w:lvlJc w:val="right"/>
+      <w:pPr>
+        <w:ind w:left="6480" w:hanging="180"/>
+      </w:pPr>
+    </w:lvl>
+  </w:abstractNum>
+  <w:abstractNum w:abstractNumId="10" w15:restartNumberingAfterBreak="0">
     <w:nsid w:val="6A436845"/>
     <w:multiLevelType w:val="hybridMultilevel"/>
     <w:tmpl w:val="5A54DDC0"/>
@@ -2303,7 +2252,7 @@
       </w:pPr>
     </w:lvl>
   </w:abstractNum>
-  <w:abstractNum w:abstractNumId="9" w15:restartNumberingAfterBreak="0">
+  <w:abstractNum w:abstractNumId="11" w15:restartNumberingAfterBreak="0">
     <w:nsid w:val="6FA432AC"/>
     <w:multiLevelType w:val="hybridMultilevel"/>
     <w:tmpl w:val="6E844238"/>
@@ -2392,7 +2341,7 @@
       </w:pPr>
     </w:lvl>
   </w:abstractNum>
-  <w:abstractNum w:abstractNumId="10" w15:restartNumberingAfterBreak="0">
+  <w:abstractNum w:abstractNumId="12" w15:restartNumberingAfterBreak="0">
     <w:nsid w:val="7113472A"/>
     <w:multiLevelType w:val="hybridMultilevel"/>
     <w:tmpl w:val="B136D87E"/>
@@ -2512,7 +2461,7 @@
     <w:abstractNumId w:val="7"/>
   </w:num>
   <w:num w:numId="3">
-    <w:abstractNumId w:val="10"/>
+    <w:abstractNumId w:val="12"/>
   </w:num>
   <w:num w:numId="4">
     <w:abstractNumId w:val="3"/>
@@ -2527,7 +2476,7 @@
     <w:abstractNumId w:val="5"/>
   </w:num>
   <w:num w:numId="8">
-    <w:abstractNumId w:val="8"/>
+    <w:abstractNumId w:val="10"/>
   </w:num>
   <w:num w:numId="9">
     <w:abstractNumId w:val="4"/>
@@ -2536,6 +2485,12 @@
     <w:abstractNumId w:val="1"/>
   </w:num>
   <w:num w:numId="11">
+    <w:abstractNumId w:val="11"/>
+  </w:num>
+  <w:num w:numId="12">
+    <w:abstractNumId w:val="8"/>
+  </w:num>
+  <w:num w:numId="13">
     <w:abstractNumId w:val="9"/>
   </w:num>
 </w:numbering>

</xml_diff>